<commit_message>
More documentation on BarManager (still not done...), few bugs I've found fixed
</commit_message>
<xml_diff>
--- a/Documents/Working with Unity.docx
+++ b/Documents/Working with Unity.docx
@@ -1876,6 +1876,10 @@
         <w:ind w:firstLine="720"/>
         <w:jc w:val="both"/>
       </w:pPr>
+      <w:bookmarkStart w:id="0" w:name="OLE_LINK1"/>
+      <w:bookmarkStart w:id="1" w:name="OLE_LINK2"/>
+      <w:bookmarkStart w:id="2" w:name="OLE_LINK3"/>
+      <w:bookmarkStart w:id="3" w:name="OLE_LINK4"/>
       <w:r>
         <w:t xml:space="preserve">The </w:t>
       </w:r>
@@ -1899,7 +1903,13 @@
       <w:r>
         <w:t xml:space="preserve">  However, it also manages a few other things, such as bar saving / loading, handling the quit callback (preventing the application from closing when the “close” button is pressed under certain conditions), and handling PDF production.</w:t>
       </w:r>
-    </w:p>
+      <w:bookmarkStart w:id="4" w:name="_GoBack"/>
+      <w:bookmarkEnd w:id="4"/>
+    </w:p>
+    <w:bookmarkEnd w:id="0"/>
+    <w:bookmarkEnd w:id="1"/>
+    <w:bookmarkEnd w:id="2"/>
+    <w:bookmarkEnd w:id="3"/>
     <w:p>
       <w:pPr>
         <w:pStyle w:val="Heading2"/>
@@ -1943,8 +1953,8 @@
             <v:path o:extrusionok="f" gradientshapeok="t" o:connecttype="rect"/>
             <o:lock v:ext="edit" aspectratio="t"/>
           </v:shapetype>
-          <v:shape id="_x0000_s1026" type="#_x0000_t75" style="position:absolute;left:0;text-align:left;margin-left:445.5pt;margin-top:7.7pt;width:92.25pt;height:59.6pt;z-index:251664384;mso-position-horizontal-relative:text;mso-position-vertical-relative:text">
-            <v:imagedata r:id="rId19" o:title=""/>
+          <v:shape id="_x0000_s1026" type="#_x0000_t75" style="position:absolute;left:0;text-align:left;margin-left:503.9pt;margin-top:3.05pt;width:33.35pt;height:49.5pt;z-index:251664384;mso-position-horizontal-relative:text;mso-position-vertical-relative:text">
+            <v:imagedata r:id="rId19" o:title="" cropleft="18497f" cropright="18497f"/>
             <w10:wrap type="square"/>
           </v:shape>
           <o:OLEObject Type="Link" ProgID="Word.Document.12" ShapeID="_x0000_s1026" DrawAspect="Icon" r:id="rId20" UpdateMode="Always">
@@ -2078,12 +2088,7 @@
         <w:jc w:val="both"/>
       </w:pPr>
       <w:r>
-        <w:t>Immediately after adding a function, t</w:t>
-      </w:r>
-      <w:bookmarkStart w:id="0" w:name="_GoBack"/>
-      <w:bookmarkEnd w:id="0"/>
-      <w:r>
-        <w:t xml:space="preserve">wo things occur: first, the head checks itself so that the </w:t>
+        <w:t xml:space="preserve">Immediately after adding a function, two things occur: first, the head checks itself so that the </w:t>
       </w:r>
       <w:proofErr w:type="spellStart"/>
       <w:r>
@@ -3605,7 +3610,7 @@
 </file>
 
 <file path=customXml/itemProps1.xml><?xml version="1.0" encoding="utf-8"?>
-<ds:datastoreItem xmlns:ds="http://schemas.openxmlformats.org/officeDocument/2006/customXml" ds:itemID="{9A87D6D8-3634-44F1-9A15-602399DA45EA}">
+<ds:datastoreItem xmlns:ds="http://schemas.openxmlformats.org/officeDocument/2006/customXml" ds:itemID="{CD07E9B4-0399-4A89-88BE-397F416C0E4B}">
   <ds:schemaRefs>
     <ds:schemaRef ds:uri="http://schemas.openxmlformats.org/officeDocument/2006/bibliography"/>
   </ds:schemaRefs>

</xml_diff>

<commit_message>
Added small note on Working w/ Unity doc
Noted that you only need to follow one of the three subsections to get the project.
</commit_message>
<xml_diff>
--- a/Documents/Working with Unity.docx
+++ b/Documents/Working with Unity.docx
@@ -16,9 +16,11 @@
         <w:pStyle w:val="Subtitle"/>
         <w:jc w:val="center"/>
       </w:pPr>
+      <w:proofErr w:type="spellStart"/>
       <w:r>
         <w:t>Phaser</w:t>
       </w:r>
+      <w:proofErr w:type="spellEnd"/>
       <w:r>
         <w:t xml:space="preserve"> Configurator</w:t>
       </w:r>
@@ -45,9 +47,11 @@
       <w:r>
         <w:t xml:space="preserve">, letting them focus on just making the application.  However, it can be easily repurposed to make a non-gaming application, such as the </w:t>
       </w:r>
+      <w:proofErr w:type="spellStart"/>
       <w:r>
         <w:t>Phaser</w:t>
       </w:r>
+      <w:proofErr w:type="spellEnd"/>
       <w:r>
         <w:t xml:space="preserve"> Configurator.</w:t>
       </w:r>
@@ -64,7 +68,15 @@
         <w:jc w:val="both"/>
       </w:pPr>
       <w:r>
-        <w:t xml:space="preserve">An application made in Unity is broken down at several levels – each application is made up of at least one Scene, which consists of at least one GameObject, which consists of at least one Component.  Components could be considered </w:t>
+        <w:t xml:space="preserve">An application made in Unity is broken down at several levels – each application is made up of at least one Scene, which consists of at least one </w:t>
+      </w:r>
+      <w:proofErr w:type="spellStart"/>
+      <w:r>
+        <w:t>GameObject</w:t>
+      </w:r>
+      <w:proofErr w:type="spellEnd"/>
+      <w:r>
+        <w:t xml:space="preserve">, which consists of at least one Component.  Components could be considered </w:t>
       </w:r>
       <w:r>
         <w:rPr>
@@ -73,7 +85,15 @@
         <w:t>modifiers</w:t>
       </w:r>
       <w:r>
-        <w:t xml:space="preserve"> to the GameObject </w:t>
+        <w:t xml:space="preserve"> to the </w:t>
+      </w:r>
+      <w:proofErr w:type="spellStart"/>
+      <w:r>
+        <w:t>GameObject</w:t>
+      </w:r>
+      <w:proofErr w:type="spellEnd"/>
+      <w:r>
+        <w:t xml:space="preserve"> </w:t>
       </w:r>
       <w:r>
         <w:rPr>
@@ -82,14 +102,36 @@
         <w:t>entities</w:t>
       </w:r>
       <w:r>
-        <w:t xml:space="preserve">, as each Component modifies the behavior of each GameObject – some Components add colliders, some add gravity, some allow the GameObject to have an appearance, and some render </w:t>
+        <w:t xml:space="preserve">, as each Component modifies the behavior of each </w:t>
+      </w:r>
+      <w:proofErr w:type="spellStart"/>
+      <w:r>
+        <w:t>GameObject</w:t>
+      </w:r>
+      <w:proofErr w:type="spellEnd"/>
+      <w:r>
+        <w:t xml:space="preserve"> – some Components add colliders, some add gravity, some allow the </w:t>
+      </w:r>
+      <w:proofErr w:type="spellStart"/>
+      <w:r>
+        <w:t>GameObject</w:t>
+      </w:r>
+      <w:proofErr w:type="spellEnd"/>
+      <w:r>
+        <w:t xml:space="preserve"> to have an appearance, and some render </w:t>
       </w:r>
       <w:r>
         <w:t xml:space="preserve">other </w:t>
       </w:r>
-      <w:r>
-        <w:t xml:space="preserve">GameObjects to the screen.  Developer-made scripts are also considered Components (so long as they extend from </w:t>
-      </w:r>
+      <w:proofErr w:type="spellStart"/>
+      <w:r>
+        <w:t>GameObjects</w:t>
+      </w:r>
+      <w:proofErr w:type="spellEnd"/>
+      <w:r>
+        <w:t xml:space="preserve"> to the screen.  Developer-made scripts are also considered Components (so long as they extend from </w:t>
+      </w:r>
+      <w:proofErr w:type="spellStart"/>
       <w:r>
         <w:rPr>
           <w:rFonts w:ascii="Courier New" w:hAnsi="Courier New" w:cs="Courier New"/>
@@ -97,6 +139,7 @@
         </w:rPr>
         <w:t>MonoBehaviour</w:t>
       </w:r>
+      <w:proofErr w:type="spellEnd"/>
       <w:r>
         <w:t>), which is how logic specific to each application is implemented.</w:t>
       </w:r>
@@ -169,7 +212,15 @@
         <w:jc w:val="both"/>
       </w:pPr>
       <w:r>
-        <w:t>To be able to modify the code, you would want to find yourself an IDE that’s capable of working with C#.  Visual Studio would work best, however the license on the free version doesn’t allow organizations like Star to use it and the Professional version costs approximately US$1200.  Meanwhile, Unity comes with MonoDevelop, which is sufficient and free but not as polished as Visual Studio.</w:t>
+        <w:t xml:space="preserve">To be able to modify the code, you would want to find yourself an IDE that’s capable of working with C#.  Visual Studio would work best, however the license on the free version doesn’t allow organizations like Star to use it and the Professional version costs approximately US$1200.  Meanwhile, Unity comes with </w:t>
+      </w:r>
+      <w:proofErr w:type="spellStart"/>
+      <w:r>
+        <w:t>MonoDevelop</w:t>
+      </w:r>
+      <w:proofErr w:type="spellEnd"/>
+      <w:r>
+        <w:t>, which is sufficient and free but not as polished as Visual Studio.</w:t>
       </w:r>
     </w:p>
     <w:p>
@@ -205,8 +256,13 @@
       <w:r>
         <w:t xml:space="preserve">, however </w:t>
       </w:r>
-      <w:r>
-        <w:t xml:space="preserve">MonoDevelop and </w:t>
+      <w:proofErr w:type="spellStart"/>
+      <w:r>
+        <w:t>MonoDevelop</w:t>
+      </w:r>
+      <w:proofErr w:type="spellEnd"/>
+      <w:r>
+        <w:t xml:space="preserve"> and </w:t>
       </w:r>
       <w:r>
         <w:t xml:space="preserve">newer versions of </w:t>
@@ -336,13 +392,28 @@
           <w:rFonts w:ascii="Courier New" w:hAnsi="Courier New" w:cs="Courier New"/>
           <w:i/>
         </w:rPr>
-        <w:t>U:</w:t>
-      </w:r>
-      <w:r>
-        <w:rPr>
-          <w:rFonts w:cs="Courier New"/>
-        </w:rPr>
-        <w:t>.  Once you’re in a suitable location, copy the project there via:</w:t>
+        <w:t>U</w:t>
+      </w:r>
+      <w:proofErr w:type="gramStart"/>
+      <w:r>
+        <w:rPr>
+          <w:rFonts w:ascii="Courier New" w:hAnsi="Courier New" w:cs="Courier New"/>
+          <w:i/>
+        </w:rPr>
+        <w:t>:</w:t>
+      </w:r>
+      <w:r>
+        <w:rPr>
+          <w:rFonts w:cs="Courier New"/>
+        </w:rPr>
+        <w:t>.</w:t>
+      </w:r>
+      <w:proofErr w:type="gramEnd"/>
+      <w:r>
+        <w:rPr>
+          <w:rFonts w:cs="Courier New"/>
+        </w:rPr>
+        <w:t xml:space="preserve">  Once you’re in a suitable location, copy the project there via:</w:t>
       </w:r>
     </w:p>
     <w:p>
@@ -352,11 +423,21 @@
           <w:rFonts w:ascii="Courier New" w:hAnsi="Courier New" w:cs="Courier New"/>
         </w:rPr>
       </w:pPr>
-      <w:r>
-        <w:rPr>
-          <w:rFonts w:ascii="Courier New" w:hAnsi="Courier New" w:cs="Courier New"/>
-        </w:rPr>
-        <w:t xml:space="preserve">git clone </w:t>
+      <w:proofErr w:type="spellStart"/>
+      <w:proofErr w:type="gramStart"/>
+      <w:r>
+        <w:rPr>
+          <w:rFonts w:ascii="Courier New" w:hAnsi="Courier New" w:cs="Courier New"/>
+        </w:rPr>
+        <w:t>git</w:t>
+      </w:r>
+      <w:proofErr w:type="spellEnd"/>
+      <w:proofErr w:type="gramEnd"/>
+      <w:r>
+        <w:rPr>
+          <w:rFonts w:ascii="Courier New" w:hAnsi="Courier New" w:cs="Courier New"/>
+        </w:rPr>
+        <w:t xml:space="preserve"> clone </w:t>
       </w:r>
       <w:r>
         <w:rPr>
@@ -390,13 +471,29 @@
           <w:rFonts w:cs="Courier New"/>
           <w:i/>
         </w:rPr>
-        <w:t>/u/Personal_Folders/Christopher\ C/1000Lightbar</w:t>
-      </w:r>
+        <w:t>/u/</w:t>
+      </w:r>
+      <w:proofErr w:type="spellStart"/>
       <w:r>
         <w:rPr>
           <w:rFonts w:cs="Courier New"/>
           <w:i/>
         </w:rPr>
+        <w:t>Personal_Folders</w:t>
+      </w:r>
+      <w:proofErr w:type="spellEnd"/>
+      <w:r>
+        <w:rPr>
+          <w:rFonts w:cs="Courier New"/>
+          <w:i/>
+        </w:rPr>
+        <w:t>/Christopher\ C/1000Lightbar</w:t>
+      </w:r>
+      <w:r>
+        <w:rPr>
+          <w:rFonts w:cs="Courier New"/>
+          <w:i/>
+        </w:rPr>
         <w:t>Config</w:t>
       </w:r>
       <w:r>
@@ -439,6 +536,7 @@
         </w:rPr>
         <w:t xml:space="preserve"> command or using the close button on the window).  Return to the GitHub for Windows window, and click the plus on the top left.  Choose to </w:t>
       </w:r>
+      <w:proofErr w:type="gramStart"/>
       <w:r>
         <w:rPr>
           <w:rFonts w:cs="Courier New"/>
@@ -446,6 +544,7 @@
         </w:rPr>
         <w:t>Add</w:t>
       </w:r>
+      <w:proofErr w:type="gramEnd"/>
       <w:r>
         <w:rPr>
           <w:rFonts w:cs="Courier New"/>
@@ -470,8 +569,13 @@
         </w:rPr>
       </w:pPr>
       <w:r>
-        <w:t xml:space="preserve">Once Visual Studio is open, use the View Menu up top to access the Team Explorer pane (second item).  Click Connect to Team Projects (looks like a plug: </w:t>
-      </w:r>
+        <w:t>Once Visual Studio is open, use the View Menu up top to access the Team Explorer pane (second item).  Click Connect to Team Projects (looks like a plug</w:t>
+      </w:r>
+      <w:proofErr w:type="gramStart"/>
+      <w:r>
+        <w:t xml:space="preserve">: </w:t>
+      </w:r>
+      <w:proofErr w:type="gramEnd"/>
       <w:r>
         <w:rPr>
           <w:noProof/>
@@ -532,13 +636,38 @@
           <w:rFonts w:cs="Courier New"/>
           <w:i/>
         </w:rPr>
-        <w:t>U:/Personal_Folders/Christopher</w:t>
-      </w:r>
+        <w:t>U</w:t>
+      </w:r>
+      <w:proofErr w:type="gramStart"/>
       <w:r>
         <w:rPr>
           <w:rFonts w:cs="Courier New"/>
           <w:i/>
         </w:rPr>
+        <w:t>:/</w:t>
+      </w:r>
+      <w:proofErr w:type="spellStart"/>
+      <w:proofErr w:type="gramEnd"/>
+      <w:r>
+        <w:rPr>
+          <w:rFonts w:cs="Courier New"/>
+          <w:i/>
+        </w:rPr>
+        <w:t>Personal_Folders</w:t>
+      </w:r>
+      <w:proofErr w:type="spellEnd"/>
+      <w:r>
+        <w:rPr>
+          <w:rFonts w:cs="Courier New"/>
+          <w:i/>
+        </w:rPr>
+        <w:t>/Christopher</w:t>
+      </w:r>
+      <w:r>
+        <w:rPr>
+          <w:rFonts w:cs="Courier New"/>
+          <w:i/>
+        </w:rPr>
         <w:t xml:space="preserve"> C/1000Lightbar</w:t>
       </w:r>
       <w:r>
@@ -591,7 +720,15 @@
         </w:rPr>
       </w:pPr>
       <w:r>
-        <w:t>Once MonoDevelop is open, use the Version Control Menu up top to access the Checkout utility (first item).  Change the Protocol to “file”</w:t>
+        <w:t xml:space="preserve">Once </w:t>
+      </w:r>
+      <w:proofErr w:type="spellStart"/>
+      <w:r>
+        <w:t>MonoDevelop</w:t>
+      </w:r>
+      <w:proofErr w:type="spellEnd"/>
+      <w:r>
+        <w:t xml:space="preserve"> is open, use the Version Control Menu up top to access the Checkout utility (first item).  Change the Protocol to “file”</w:t>
       </w:r>
       <w:r>
         <w:t xml:space="preserve"> and</w:t>
@@ -610,7 +747,32 @@
           <w:rFonts w:cs="Courier New"/>
           <w:i/>
         </w:rPr>
-        <w:t>U:/Personal_Folders/Christopher</w:t>
+        <w:t>U</w:t>
+      </w:r>
+      <w:proofErr w:type="gramStart"/>
+      <w:r>
+        <w:rPr>
+          <w:rFonts w:cs="Courier New"/>
+          <w:i/>
+        </w:rPr>
+        <w:t>:/</w:t>
+      </w:r>
+      <w:proofErr w:type="spellStart"/>
+      <w:proofErr w:type="gramEnd"/>
+      <w:r>
+        <w:rPr>
+          <w:rFonts w:cs="Courier New"/>
+          <w:i/>
+        </w:rPr>
+        <w:t>Personal_Folders</w:t>
+      </w:r>
+      <w:proofErr w:type="spellEnd"/>
+      <w:r>
+        <w:rPr>
+          <w:rFonts w:cs="Courier New"/>
+          <w:i/>
+        </w:rPr>
+        <w:t>/Christopher</w:t>
       </w:r>
       <w:r>
         <w:rPr>
@@ -761,7 +923,15 @@
         <w:t>For instance, t</w:t>
       </w:r>
       <w:r>
-        <w:t>he listing of each GameObject in the Scene can be found in the Hierarchy view as depicted on the right.</w:t>
+        <w:t xml:space="preserve">he listing of each </w:t>
+      </w:r>
+      <w:proofErr w:type="spellStart"/>
+      <w:r>
+        <w:t>GameObject</w:t>
+      </w:r>
+      <w:proofErr w:type="spellEnd"/>
+      <w:r>
+        <w:t xml:space="preserve"> in the Scene can be found in the Hierarchy view as depicted on the right.</w:t>
       </w:r>
       <w:r>
         <w:rPr>
@@ -971,22 +1141,46 @@
         </w:drawing>
       </w:r>
       <w:r>
-        <w:t xml:space="preserve">In order to tweak a selected GameObject to modify its behavior, you use the Inspector pane (as depicted on left) – with it you can change its Transform (it’s position, orientation, and size in the 3D world), modify any of the Components attached to it (such as how the Camera renders or </w:t>
+        <w:t xml:space="preserve">In order to tweak a selected </w:t>
+      </w:r>
+      <w:proofErr w:type="spellStart"/>
+      <w:r>
+        <w:t>GameObject</w:t>
+      </w:r>
+      <w:proofErr w:type="spellEnd"/>
+      <w:r>
+        <w:t xml:space="preserve"> to modify its behavior, you use the Inspector pane (as depicted on left) – with it you can change its Transform (it’s position, orientation, and size in the 3D world), modify any of the Components attached to it (such as how the Camera renders or </w:t>
       </w:r>
       <w:r>
         <w:t>which functions are considered “steady burn”</w:t>
       </w:r>
       <w:r>
-        <w:t>), or even rename it.  If you want to select something else but still view this GameObject’s Inspector values, click the padlock icon above the top right corner of the pane.</w:t>
-      </w:r>
-    </w:p>
-    <w:p>
-      <w:pPr>
-        <w:ind w:firstLine="720"/>
-        <w:jc w:val="both"/>
-      </w:pPr>
-      <w:r>
-        <w:t xml:space="preserve">As far as logic goes, every scrap of code specifically for the Configurator is written in C#.  If you don’t have an IDE like Visual Studio that can handle it already (Notepad++ doesn’t really count) Unity comes with an IDE called MonoDevelop built specifically for working with Unity.  In case you need it, every Unity-related class’s documentation can be found at </w:t>
+        <w:t xml:space="preserve">), or even rename it.  If you want to select something else but still view this </w:t>
+      </w:r>
+      <w:proofErr w:type="spellStart"/>
+      <w:r>
+        <w:t>GameObject’s</w:t>
+      </w:r>
+      <w:proofErr w:type="spellEnd"/>
+      <w:r>
+        <w:t xml:space="preserve"> Inspector values, click the padlock icon above the top right corner of the pane.</w:t>
+      </w:r>
+    </w:p>
+    <w:p>
+      <w:pPr>
+        <w:ind w:firstLine="720"/>
+        <w:jc w:val="both"/>
+      </w:pPr>
+      <w:r>
+        <w:t xml:space="preserve">As far as logic goes, every scrap of code specifically for the Configurator is written in C#.  If you don’t have an IDE like Visual Studio that can handle it already (Notepad++ doesn’t really count) Unity comes with an IDE called </w:t>
+      </w:r>
+      <w:proofErr w:type="spellStart"/>
+      <w:r>
+        <w:t>MonoDevelop</w:t>
+      </w:r>
+      <w:proofErr w:type="spellEnd"/>
+      <w:r>
+        <w:t xml:space="preserve"> built specifically for working with Unity.  In case you need it, every Unity-related class’s documentation can be found at </w:t>
       </w:r>
       <w:hyperlink r:id="rId14" w:history="1">
         <w:r>
@@ -1095,16 +1289,42 @@
         <w:t xml:space="preserve"> (which bear Unity’s icon)</w:t>
       </w:r>
       <w:r>
-        <w:t>, even though only two of them are actually in use.  “splash” is the Scene that is loaded immediately upon opening, and will do nothing except display a pretty graphic as the application loads the next Scene, “scene”, which is where all of the magic happens.  “orthoSizeFinder” was a Scene created to calculate out what the necessary camera sizes were for bar image capture.</w:t>
-      </w:r>
-    </w:p>
-    <w:p>
-      <w:pPr>
-        <w:ind w:firstLine="720"/>
-        <w:jc w:val="both"/>
-      </w:pPr>
-      <w:r>
-        <w:t>The project also contains Prefabs (which bear a blue cube icon) – Unity’s equivalent of Star’s phantom assemblies.  They hold information that Unity can use to create quick clones of a GameObject and any of its ancestors.  Useful when you have a lot of a certain GameObject which change in number frequently (such as the variety of lists).</w:t>
+        <w:t>, even though only two of them are actually in use.  “splash” is the Scene that is loaded immediately upon opening, and will do nothing except display a pretty graphic as the application loads the next Scene, “scene”, which is where all of the magic happens.  “</w:t>
+      </w:r>
+      <w:proofErr w:type="spellStart"/>
+      <w:proofErr w:type="gramStart"/>
+      <w:r>
+        <w:t>orthoSizeFinder</w:t>
+      </w:r>
+      <w:proofErr w:type="spellEnd"/>
+      <w:proofErr w:type="gramEnd"/>
+      <w:r>
+        <w:t>” was a Scene created to calculate out what the necessary camera sizes were for bar image capture.</w:t>
+      </w:r>
+    </w:p>
+    <w:p>
+      <w:pPr>
+        <w:ind w:firstLine="720"/>
+        <w:jc w:val="both"/>
+      </w:pPr>
+      <w:r>
+        <w:t xml:space="preserve">The project also contains Prefabs (which bear a blue cube icon) – Unity’s equivalent of Star’s phantom assemblies.  They hold information that Unity can use to create quick clones of a </w:t>
+      </w:r>
+      <w:proofErr w:type="spellStart"/>
+      <w:r>
+        <w:t>GameObject</w:t>
+      </w:r>
+      <w:proofErr w:type="spellEnd"/>
+      <w:r>
+        <w:t xml:space="preserve"> and any of its ancestors.  Useful when you have a lot of a certain </w:t>
+      </w:r>
+      <w:proofErr w:type="spellStart"/>
+      <w:r>
+        <w:t>GameObject</w:t>
+      </w:r>
+      <w:proofErr w:type="spellEnd"/>
+      <w:r>
+        <w:t xml:space="preserve"> which change in number frequently (such as the variety of lists).</w:t>
       </w:r>
     </w:p>
     <w:p>
@@ -1181,6 +1401,7 @@
       <w:r>
         <w:t xml:space="preserve">When you need to manipulate the position of something (including GUI elements, the various cameras, light heads, and a few other miscellaneous items), the use of the Scene view gives you a free-roaming camera with which you can view how objects are positioned in the 3D space that Unity lives in.  Various objects will render themselves in the Scene View that won’t show up in the application itself, such as the red lines that show just how the </w:t>
       </w:r>
+      <w:proofErr w:type="spellStart"/>
       <w:r>
         <w:rPr>
           <w:rFonts w:ascii="Courier New" w:hAnsi="Courier New" w:cs="Courier New"/>
@@ -1193,6 +1414,7 @@
         </w:rPr>
         <w:t>s</w:t>
       </w:r>
+      <w:proofErr w:type="spellEnd"/>
       <w:r>
         <w:t xml:space="preserve"> will line up, or the </w:t>
       </w:r>
@@ -1202,24 +1424,47 @@
       <w:r>
         <w:t xml:space="preserve"> that represent the light heads, or the big D that indicates where the </w:t>
       </w:r>
+      <w:proofErr w:type="spellStart"/>
       <w:r>
         <w:rPr>
           <w:rFonts w:ascii="Courier New" w:hAnsi="Courier New" w:cs="Courier New"/>
         </w:rPr>
         <w:t>LightDict</w:t>
       </w:r>
-      <w:r>
-        <w:t xml:space="preserve"> GameObject is.</w:t>
-      </w:r>
-    </w:p>
-    <w:p>
-      <w:pPr>
-        <w:ind w:firstLine="720"/>
-        <w:jc w:val="both"/>
-      </w:pPr>
-      <w:r>
-        <w:t>You can select GameObjects to manipulate either via the Scene View or via the Hierarchy via the Left Mouse Button.  Click-and-drag to box select multiple GameObjects</w:t>
-      </w:r>
+      <w:proofErr w:type="spellEnd"/>
+      <w:r>
+        <w:t xml:space="preserve"> </w:t>
+      </w:r>
+      <w:proofErr w:type="spellStart"/>
+      <w:r>
+        <w:t>GameObject</w:t>
+      </w:r>
+      <w:proofErr w:type="spellEnd"/>
+      <w:r>
+        <w:t xml:space="preserve"> is.</w:t>
+      </w:r>
+    </w:p>
+    <w:p>
+      <w:pPr>
+        <w:ind w:firstLine="720"/>
+        <w:jc w:val="both"/>
+      </w:pPr>
+      <w:r>
+        <w:t xml:space="preserve">You can select </w:t>
+      </w:r>
+      <w:proofErr w:type="spellStart"/>
+      <w:r>
+        <w:t>GameObjects</w:t>
+      </w:r>
+      <w:proofErr w:type="spellEnd"/>
+      <w:r>
+        <w:t xml:space="preserve"> to manipulate either via the Scene View or via the Hierarchy via the Left Mouse Button.  Click-and-drag to box select multiple </w:t>
+      </w:r>
+      <w:proofErr w:type="spellStart"/>
+      <w:r>
+        <w:t>GameObjects</w:t>
+      </w:r>
+      <w:proofErr w:type="spellEnd"/>
       <w:r>
         <w:t xml:space="preserve"> will work</w:t>
       </w:r>
@@ -1251,7 +1496,15 @@
         <w:jc w:val="both"/>
       </w:pPr>
       <w:r>
-        <w:t>Finally, if you can’t find a certain GameObject you’ve selected, hold the mouse over the Scene View and press the F key, and the Scene camera will immediately frame it for you</w:t>
+        <w:t xml:space="preserve">Finally, if you can’t find a certain </w:t>
+      </w:r>
+      <w:proofErr w:type="spellStart"/>
+      <w:r>
+        <w:t>GameObject</w:t>
+      </w:r>
+      <w:proofErr w:type="spellEnd"/>
+      <w:r>
+        <w:t xml:space="preserve"> you’ve selected, hold the mouse over the Scene View and press the F key, and the Scene camera will immediately frame it for you</w:t>
       </w:r>
       <w:r>
         <w:t>, centering the object in your view and zooming out enough to put the entire extents of it in view</w:t>
@@ -1429,6 +1682,7 @@
       <w:r>
         <w:t xml:space="preserve">As of writing this documentation, a majority of the scripts are meant to have only one instance in the Scene, including </w:t>
       </w:r>
+      <w:proofErr w:type="spellStart"/>
       <w:r>
         <w:rPr>
           <w:rFonts w:ascii="Courier New" w:hAnsi="Courier New" w:cs="Courier New"/>
@@ -1436,12 +1690,14 @@
         </w:rPr>
         <w:t>CameraControl</w:t>
       </w:r>
+      <w:proofErr w:type="spellEnd"/>
       <w:r>
         <w:rPr>
           <w:rFonts w:cs="Courier New"/>
         </w:rPr>
         <w:t xml:space="preserve">, </w:t>
       </w:r>
+      <w:proofErr w:type="spellStart"/>
       <w:r>
         <w:rPr>
           <w:rFonts w:ascii="Courier New" w:hAnsi="Courier New" w:cs="Courier New"/>
@@ -1449,12 +1705,14 @@
         </w:rPr>
         <w:t>BarManager</w:t>
       </w:r>
+      <w:proofErr w:type="spellEnd"/>
       <w:r>
         <w:rPr>
           <w:rFonts w:cs="Courier New"/>
         </w:rPr>
         <w:t xml:space="preserve">, and a few others.  Again, because these scripts extend from </w:t>
       </w:r>
+      <w:proofErr w:type="spellStart"/>
       <w:r>
         <w:rPr>
           <w:rFonts w:ascii="Courier New" w:hAnsi="Courier New" w:cs="Courier New"/>
@@ -1462,11 +1720,26 @@
         </w:rPr>
         <w:t>MonoBehaviour</w:t>
       </w:r>
-      <w:r>
-        <w:rPr>
-          <w:rFonts w:cs="Courier New"/>
-        </w:rPr>
-        <w:t xml:space="preserve"> they are considered Components to be added to GameObjects in the Scene.</w:t>
+      <w:proofErr w:type="spellEnd"/>
+      <w:r>
+        <w:rPr>
+          <w:rFonts w:cs="Courier New"/>
+        </w:rPr>
+        <w:t xml:space="preserve"> they are considered Components to be added to </w:t>
+      </w:r>
+      <w:proofErr w:type="spellStart"/>
+      <w:r>
+        <w:rPr>
+          <w:rFonts w:cs="Courier New"/>
+        </w:rPr>
+        <w:t>GameObjects</w:t>
+      </w:r>
+      <w:proofErr w:type="spellEnd"/>
+      <w:r>
+        <w:rPr>
+          <w:rFonts w:cs="Courier New"/>
+        </w:rPr>
+        <w:t xml:space="preserve"> in the Scene.</w:t>
       </w:r>
       <w:r>
         <w:t xml:space="preserve">  Most of the documentation you’ll need can be found in-line by simply hovering over the item you have questions about, however there are some key </w:t>
@@ -1503,15 +1776,26 @@
         <w:ind w:firstLine="720"/>
         <w:jc w:val="both"/>
       </w:pPr>
+      <w:proofErr w:type="spellStart"/>
       <w:r>
         <w:rPr>
           <w:rFonts w:ascii="Courier New" w:hAnsi="Courier New" w:cs="Courier New"/>
         </w:rPr>
         <w:t>CameraControl</w:t>
       </w:r>
-      <w:r>
-        <w:t xml:space="preserve"> is a Component that sits on the same GameObject as the Camera Component that renders the bar.  It’s responsible for giving the rest of the application easy access to that Camera Component, as well as handling the selection of the heads and lenses.  Also, this Component handles the callbacks for what should be refreshed every time a selection happens – these should all be assigned via Inspector.  Lastly, this Component handles debug input (</w:t>
-      </w:r>
+      <w:proofErr w:type="spellEnd"/>
+      <w:r>
+        <w:t xml:space="preserve"> is a Component that sits on the same </w:t>
+      </w:r>
+      <w:proofErr w:type="spellStart"/>
+      <w:r>
+        <w:t>GameObject</w:t>
+      </w:r>
+      <w:proofErr w:type="spellEnd"/>
+      <w:r>
+        <w:t xml:space="preserve"> as the Camera Component that renders the bar.  It’s responsible for giving the rest of the application easy access to that Camera Component, as well as handling the selection of the heads and lenses.  Also, this Component handles the callbacks for what should be refreshed every time a selection happens – these should all be assigned via Inspector.  Lastly, this Component handles debug input (</w:t>
+      </w:r>
+      <w:proofErr w:type="spellStart"/>
       <w:r>
         <w:rPr>
           <w:i/>
@@ -1534,10 +1818,25 @@
         <w:rPr>
           <w:i/>
         </w:rPr>
-        <w:t>Shift+[</w:t>
-      </w:r>
-      <w:r>
-        <w:t xml:space="preserve"> to show the debug bits, for instance), the input for the scrollwheel and right mouse button to move the camera itself, and continually refreshes the resolution so Unity doesn’t glitch out with that one issue we had previously.</w:t>
+        <w:t>Shift</w:t>
+      </w:r>
+      <w:proofErr w:type="spellEnd"/>
+      <w:r>
+        <w:rPr>
+          <w:i/>
+        </w:rPr>
+        <w:t>+[</w:t>
+      </w:r>
+      <w:r>
+        <w:t xml:space="preserve"> to show the debug bits, for instance), the input for the </w:t>
+      </w:r>
+      <w:proofErr w:type="spellStart"/>
+      <w:r>
+        <w:t>scrollwheel</w:t>
+      </w:r>
+      <w:proofErr w:type="spellEnd"/>
+      <w:r>
+        <w:t xml:space="preserve"> and right mouse button to move the camera itself, and continually refreshes the resolution so Unity doesn’t glitch out with that one issue we had previously.</w:t>
       </w:r>
       <w:r>
         <w:rPr>
@@ -1589,12 +1888,14 @@
       <w:r>
         <w:t xml:space="preserve">The </w:t>
       </w:r>
+      <w:proofErr w:type="spellStart"/>
       <w:r>
         <w:rPr>
           <w:rFonts w:ascii="Courier New" w:hAnsi="Courier New" w:cs="Courier New"/>
         </w:rPr>
         <w:t>BarManager</w:t>
       </w:r>
+      <w:proofErr w:type="spellEnd"/>
       <w:r>
         <w:t xml:space="preserve"> Component does exactly as its name implies – it manages the entire bar, from holding a list of every head that’s on it (visible or not), </w:t>
       </w:r>
@@ -1669,21 +1970,25 @@
       <w:r>
         <w:t xml:space="preserve">The </w:t>
       </w:r>
+      <w:proofErr w:type="spellStart"/>
       <w:r>
         <w:rPr>
           <w:rFonts w:ascii="Courier New" w:hAnsi="Courier New" w:cs="Courier New"/>
         </w:rPr>
         <w:t>LightDict</w:t>
       </w:r>
+      <w:proofErr w:type="spellEnd"/>
       <w:r>
         <w:t xml:space="preserve"> Component manages references to everything that a light bar would require – light head optics and styles, lens options, light flashing patterns, and accessory options.  This is the one Component responsible for loading information off of the provided </w:t>
       </w:r>
+      <w:proofErr w:type="spellStart"/>
       <w:r>
         <w:rPr>
           <w:i/>
         </w:rPr>
         <w:t>lib.nbt</w:t>
       </w:r>
+      <w:proofErr w:type="spellEnd"/>
       <w:r>
         <w:t xml:space="preserve"> file to populate the application with every mite of information it needs.  Please see the other Word document I’</w:t>
       </w:r>
@@ -1699,12 +2004,14 @@
       <w:r>
         <w:t xml:space="preserve">  If you add something completely new to the library file, you’ll want to modify the </w:t>
       </w:r>
+      <w:proofErr w:type="spellStart"/>
       <w:r>
         <w:rPr>
           <w:rFonts w:ascii="Courier New" w:hAnsi="Courier New" w:cs="Courier New"/>
         </w:rPr>
         <w:t>LightDict</w:t>
       </w:r>
+      <w:proofErr w:type="spellEnd"/>
       <w:r>
         <w:t xml:space="preserve"> class to be able to handle it.</w:t>
       </w:r>
@@ -1714,6 +2021,7 @@
         <w:ind w:firstLine="720"/>
         <w:jc w:val="both"/>
       </w:pPr>
+      <w:proofErr w:type="spellStart"/>
       <w:r>
         <w:rPr>
           <w:rFonts w:ascii="Courier New" w:hAnsi="Courier New" w:cs="Courier New"/>
@@ -1721,7 +2029,11 @@
         <w:t>LightDict</w:t>
       </w:r>
       <w:r>
-        <w:t>’s file also contains definitions for the various structures and enumerations that the project deals with – Advanced Functions, Basic Functions, Locations</w:t>
+        <w:t>’s</w:t>
+      </w:r>
+      <w:proofErr w:type="spellEnd"/>
+      <w:r>
+        <w:t xml:space="preserve"> file also contains definitions for the various structures and enumerations that the project deals with – Advanced Functions, Basic Functions, Locations</w:t>
       </w:r>
       <w:r>
         <w:t>, Patterns</w:t>
@@ -1758,12 +2070,14 @@
         <w:ind w:firstLine="720"/>
         <w:jc w:val="both"/>
       </w:pPr>
+      <w:proofErr w:type="spellStart"/>
       <w:r>
         <w:rPr>
           <w:rFonts w:ascii="Courier New" w:hAnsi="Courier New" w:cs="Courier New"/>
         </w:rPr>
         <w:t>LightHead</w:t>
       </w:r>
+      <w:proofErr w:type="spellEnd"/>
       <w:r>
         <w:t xml:space="preserve"> is a Component that exists on every light head on the bar.  While it manages information regarding the physical definition of the head (optic and style) it will also cache information regarding patterns and enables, and handles default optics and</w:t>
       </w:r>
@@ -1779,14 +2093,32 @@
       <w:r>
         <w:t xml:space="preserve">Immediately after adding a function, two things occur: first, the head checks itself so that the </w:t>
       </w:r>
+      <w:proofErr w:type="spellStart"/>
       <w:r>
         <w:rPr>
           <w:rFonts w:ascii="Courier New" w:hAnsi="Courier New" w:cs="Courier New"/>
         </w:rPr>
         <w:t>OpticSelect</w:t>
       </w:r>
-      <w:r>
-        <w:t xml:space="preserve"> GameObject knows whether a single or a dual color can be applied.  Second, it checks itself again to apply default optics and styles where possible – if only one style is “recommended” after checking all options against the function list, then that style is selected, otherwise it only picks the optic out for you.  The latter processing can be skipped (say, when applying a savefile), allowing only the test for single/dual to happen.</w:t>
+      <w:proofErr w:type="spellEnd"/>
+      <w:r>
+        <w:t xml:space="preserve"> </w:t>
+      </w:r>
+      <w:proofErr w:type="spellStart"/>
+      <w:r>
+        <w:t>GameObject</w:t>
+      </w:r>
+      <w:proofErr w:type="spellEnd"/>
+      <w:r>
+        <w:t xml:space="preserve"> knows whether a single or a dual color can be applied.  Second, it checks itself again to apply default optics and styles where possible – if only one style is “recommended” after checking all options against the function list, then that style is selected, otherwise it only picks the optic out for you.  The latter processing can be skipped (say, when applying a </w:t>
+      </w:r>
+      <w:proofErr w:type="spellStart"/>
+      <w:r>
+        <w:t>savefile</w:t>
+      </w:r>
+      <w:proofErr w:type="spellEnd"/>
+      <w:r>
+        <w:t>), allowing only the test for single/dual to happen.</w:t>
       </w:r>
     </w:p>
     <w:p>
@@ -1815,17 +2147,61 @@
       <w:r>
         <w:t xml:space="preserve">The </w:t>
       </w:r>
+      <w:proofErr w:type="spellStart"/>
       <w:r>
         <w:rPr>
           <w:rFonts w:ascii="Courier New" w:hAnsi="Courier New" w:cs="Courier New"/>
         </w:rPr>
         <w:t>ErrorText</w:t>
       </w:r>
-      <w:r>
-        <w:rPr>
-          <w:rFonts w:cs="Courier New"/>
-        </w:rPr>
-        <w:t xml:space="preserve"> Component resides on a Text GameObject at the bottom of the UI.  It’s useful in giving information to the user for a brief moment – whether it’s letting them know an error occurred (ie the PDF they’re trying to export to can’t be written) or informing them of some background tasks occurring (ie an error log being sent).</w:t>
+      <w:proofErr w:type="spellEnd"/>
+      <w:r>
+        <w:rPr>
+          <w:rFonts w:cs="Courier New"/>
+        </w:rPr>
+        <w:t xml:space="preserve"> Component resides on a Text </w:t>
+      </w:r>
+      <w:proofErr w:type="spellStart"/>
+      <w:r>
+        <w:rPr>
+          <w:rFonts w:cs="Courier New"/>
+        </w:rPr>
+        <w:t>GameObject</w:t>
+      </w:r>
+      <w:proofErr w:type="spellEnd"/>
+      <w:r>
+        <w:rPr>
+          <w:rFonts w:cs="Courier New"/>
+        </w:rPr>
+        <w:t xml:space="preserve"> at the bottom of the UI.  It’s useful in giving information to the user for a brief moment – whether it’s letting them know an error occurred (</w:t>
+      </w:r>
+      <w:proofErr w:type="spellStart"/>
+      <w:r>
+        <w:rPr>
+          <w:rFonts w:cs="Courier New"/>
+        </w:rPr>
+        <w:t>ie</w:t>
+      </w:r>
+      <w:proofErr w:type="spellEnd"/>
+      <w:r>
+        <w:rPr>
+          <w:rFonts w:cs="Courier New"/>
+        </w:rPr>
+        <w:t xml:space="preserve"> the PDF they’re trying to export to can’t be written) or informing them of some background tasks occurring (</w:t>
+      </w:r>
+      <w:proofErr w:type="spellStart"/>
+      <w:r>
+        <w:rPr>
+          <w:rFonts w:cs="Courier New"/>
+        </w:rPr>
+        <w:t>ie</w:t>
+      </w:r>
+      <w:proofErr w:type="spellEnd"/>
+      <w:r>
+        <w:rPr>
+          <w:rFonts w:cs="Courier New"/>
+        </w:rPr>
+        <w:t xml:space="preserve"> an error log being sent).</w:t>
       </w:r>
     </w:p>
     <w:p>
@@ -1842,11 +2218,27 @@
         </w:rPr>
         <w:t xml:space="preserve">If you wish to make use of this, simply use </w:t>
       </w:r>
-      <w:r>
-        <w:rPr>
-          <w:rFonts w:ascii="Courier New" w:hAnsi="Courier New" w:cs="Courier New"/>
-        </w:rPr>
-        <w:t>ErrorText.inst.DispError(string)</w:t>
+      <w:proofErr w:type="spellStart"/>
+      <w:proofErr w:type="gramStart"/>
+      <w:r>
+        <w:rPr>
+          <w:rFonts w:ascii="Courier New" w:hAnsi="Courier New" w:cs="Courier New"/>
+        </w:rPr>
+        <w:t>ErrorText.inst.DispError</w:t>
+      </w:r>
+      <w:proofErr w:type="spellEnd"/>
+      <w:r>
+        <w:rPr>
+          <w:rFonts w:ascii="Courier New" w:hAnsi="Courier New" w:cs="Courier New"/>
+        </w:rPr>
+        <w:t>(</w:t>
+      </w:r>
+      <w:proofErr w:type="gramEnd"/>
+      <w:r>
+        <w:rPr>
+          <w:rFonts w:ascii="Courier New" w:hAnsi="Courier New" w:cs="Courier New"/>
+        </w:rPr>
+        <w:t>string)</w:t>
       </w:r>
       <w:r>
         <w:rPr>
@@ -1854,11 +2246,19 @@
         </w:rPr>
         <w:t xml:space="preserve"> or </w:t>
       </w:r>
-      <w:r>
-        <w:rPr>
-          <w:rFonts w:ascii="Courier New" w:hAnsi="Courier New" w:cs="Courier New"/>
-        </w:rPr>
-        <w:t>ErrorText.inst.DispInfo(string)</w:t>
+      <w:proofErr w:type="spellStart"/>
+      <w:r>
+        <w:rPr>
+          <w:rFonts w:ascii="Courier New" w:hAnsi="Courier New" w:cs="Courier New"/>
+        </w:rPr>
+        <w:t>ErrorText.inst.DispInfo</w:t>
+      </w:r>
+      <w:proofErr w:type="spellEnd"/>
+      <w:r>
+        <w:rPr>
+          <w:rFonts w:ascii="Courier New" w:hAnsi="Courier New" w:cs="Courier New"/>
+        </w:rPr>
+        <w:t>(string)</w:t>
       </w:r>
       <w:r>
         <w:rPr>
@@ -1887,23 +2287,35 @@
         <w:jc w:val="both"/>
       </w:pPr>
       <w:r>
-        <w:t xml:space="preserve">While we still want to collect reported issues with the new Phaser Configurator, the </w:t>
-      </w:r>
+        <w:t xml:space="preserve">While we still want to collect reported issues with the new </w:t>
+      </w:r>
+      <w:proofErr w:type="spellStart"/>
+      <w:r>
+        <w:t>Phaser</w:t>
+      </w:r>
+      <w:proofErr w:type="spellEnd"/>
+      <w:r>
+        <w:t xml:space="preserve"> Configurator, the </w:t>
+      </w:r>
+      <w:proofErr w:type="spellStart"/>
       <w:r>
         <w:rPr>
           <w:rFonts w:ascii="Courier New" w:hAnsi="Courier New" w:cs="Courier New"/>
         </w:rPr>
         <w:t>ErrorLogging</w:t>
       </w:r>
+      <w:proofErr w:type="spellEnd"/>
       <w:r>
         <w:t xml:space="preserve"> Component will assist in sending emails to all involved.  When the user attempts to report an issue, the Component will capture a screenshot (if included) and send the emails via a pre-configured SMTP server with pre-configured credentials.  Additionally, the </w:t>
       </w:r>
+      <w:proofErr w:type="spellStart"/>
       <w:r>
         <w:rPr>
           <w:rFonts w:ascii="Courier New" w:hAnsi="Courier New" w:cs="Courier New"/>
         </w:rPr>
         <w:t>ErrorLogging</w:t>
       </w:r>
+      <w:proofErr w:type="spellEnd"/>
       <w:r>
         <w:t xml:space="preserve"> Component will handle logging input if the user enables it, capturing whatever mouse input the user performs.  The Component will save the information into an internal 4 MB buffer (</w:t>
       </w:r>
@@ -1923,7 +2335,31 @@
         <w:jc w:val="both"/>
       </w:pPr>
       <w:r>
-        <w:t>The GameObject containing this Component is the very last item in the Hierarchy, called “ErrorLogger.”  Inspecting this Component on that GameObject will let you easily configure which email addresses receive the messages.</w:t>
+        <w:t xml:space="preserve">The </w:t>
+      </w:r>
+      <w:proofErr w:type="spellStart"/>
+      <w:r>
+        <w:t>GameObject</w:t>
+      </w:r>
+      <w:proofErr w:type="spellEnd"/>
+      <w:r>
+        <w:t xml:space="preserve"> containing this Component is the very last item in the Hierarchy, called “</w:t>
+      </w:r>
+      <w:proofErr w:type="spellStart"/>
+      <w:r>
+        <w:t>ErrorLogger</w:t>
+      </w:r>
+      <w:proofErr w:type="spellEnd"/>
+      <w:r>
+        <w:t xml:space="preserve">.”  Inspecting this Component on that </w:t>
+      </w:r>
+      <w:proofErr w:type="spellStart"/>
+      <w:r>
+        <w:t>GameObject</w:t>
+      </w:r>
+      <w:proofErr w:type="spellEnd"/>
+      <w:r>
+        <w:t xml:space="preserve"> will let you easily configure which email addresses receive the messages.</w:t>
       </w:r>
     </w:p>
     <w:sectPr>
@@ -3177,7 +3613,7 @@
 </file>
 
 <file path=customXml/itemProps1.xml><?xml version="1.0" encoding="utf-8"?>
-<ds:datastoreItem xmlns:ds="http://schemas.openxmlformats.org/officeDocument/2006/customXml" ds:itemID="{A4EC2742-4A2D-45CE-BDA3-7CEB6F57C0E3}">
+<ds:datastoreItem xmlns:ds="http://schemas.openxmlformats.org/officeDocument/2006/customXml" ds:itemID="{BD13F981-B194-4037-BE3F-573322BF0BCF}">
   <ds:schemaRefs>
     <ds:schemaRef ds:uri="http://schemas.openxmlformats.org/officeDocument/2006/bibliography"/>
   </ds:schemaRefs>

</xml_diff>